<commit_message>
Made a mistake and fixed it
</commit_message>
<xml_diff>
--- a/README.docx
+++ b/README.docx
@@ -9,8 +9,6 @@
           <w:u w:val="single"/>
         </w:rPr>
       </w:pPr>
-      <w:bookmarkStart w:id="0" w:name="_GoBack"/>
-      <w:bookmarkEnd w:id="0"/>
       <w:r>
         <w:rPr>
           <w:b/>
@@ -573,10 +571,7 @@
         <w:t xml:space="preserve">n ‘other’ option was added to list of selected majors </w:t>
       </w:r>
       <w:r>
-        <w:t>(</w:t>
-      </w:r>
-      <w:r>
-        <w:t>as requested in the project description)</w:t>
+        <w:t>(as requested in the project description)</w:t>
       </w:r>
       <w:r>
         <w:t xml:space="preserve">, </w:t>
@@ -644,25 +639,7 @@
     </w:p>
     <w:p>
       <w:r>
-        <w:t>A</w:t>
-      </w:r>
-      <w:r>
-        <w:t>ll of the given</w:t>
-      </w:r>
-      <w:r>
-        <w:t xml:space="preserve"> code was working as it was. </w:t>
-      </w:r>
-      <w:r>
-        <w:t xml:space="preserve">We </w:t>
-      </w:r>
-      <w:r>
-        <w:t>did, however, change the structure</w:t>
-      </w:r>
-      <w:r>
-        <w:t xml:space="preserve"> of the database</w:t>
-      </w:r>
-      <w:r>
-        <w:t xml:space="preserve"> (</w:t>
+        <w:t>All of the given code was working as it was. We did, however, change the structure of the database (</w:t>
       </w:r>
       <w:proofErr w:type="spellStart"/>
       <w:r>
@@ -670,22 +647,7 @@
       </w:r>
       <w:proofErr w:type="spellEnd"/>
       <w:r>
-        <w:t>. adding and removing columns and</w:t>
-      </w:r>
-      <w:r>
-        <w:t xml:space="preserve"> tables</w:t>
-      </w:r>
-      <w:r>
-        <w:t>)</w:t>
-      </w:r>
-      <w:r>
-        <w:t xml:space="preserve">, </w:t>
-      </w:r>
-      <w:r>
-        <w:t>to more efficiently handle queries and be more in-line with the client’s requests.</w:t>
-      </w:r>
-      <w:r>
-        <w:t xml:space="preserve"> The given code is lacking many important features, </w:t>
+        <w:t xml:space="preserve">. adding and removing columns and tables), to more efficiently handle queries and be more in-line with the client’s requests. The given code is lacking many important features, </w:t>
       </w:r>
       <w:r>
         <w:t>such as</w:t>
@@ -784,10 +746,7 @@
         </w:numPr>
       </w:pPr>
       <w:r>
-        <w:t xml:space="preserve">Reason: </w:t>
-      </w:r>
-      <w:r>
-        <w:t>This key functionality was not implemented in code given, so it was implemented from scratch.</w:t>
+        <w:t>Reason: This key functionality was not implemented in code given, so it was implemented from scratch.</w:t>
       </w:r>
     </w:p>
     <w:p>
@@ -904,27 +863,7 @@
           <w:szCs w:val="19"/>
           <w:shd w:val="clear" w:color="auto" w:fill="FFFFFF"/>
         </w:rPr>
-        <w:t>B</w:t>
-      </w:r>
-      <w:r>
-        <w:rPr>
-          <w:rFonts w:ascii="Arial" w:hAnsi="Arial" w:cs="Arial"/>
-          <w:color w:val="222222"/>
-          <w:sz w:val="19"/>
-          <w:szCs w:val="19"/>
-          <w:shd w:val="clear" w:color="auto" w:fill="FFFFFF"/>
-        </w:rPr>
-        <w:t>ack buttons</w:t>
-      </w:r>
-      <w:r>
-        <w:rPr>
-          <w:rFonts w:ascii="Arial" w:hAnsi="Arial" w:cs="Arial"/>
-          <w:color w:val="222222"/>
-          <w:sz w:val="19"/>
-          <w:szCs w:val="19"/>
-          <w:shd w:val="clear" w:color="auto" w:fill="FFFFFF"/>
-        </w:rPr>
-        <w:t xml:space="preserve"> on some pages</w:t>
+        <w:t>Back buttons on some pages</w:t>
       </w:r>
     </w:p>
     <w:p>
@@ -991,17 +930,7 @@
           <w:szCs w:val="19"/>
           <w:shd w:val="clear" w:color="auto" w:fill="FFFFFF"/>
         </w:rPr>
-        <w:t>processHome</w:t>
-      </w:r>
-      <w:r>
-        <w:rPr>
-          <w:rFonts w:ascii="Arial" w:hAnsi="Arial" w:cs="Arial"/>
-          <w:color w:val="222222"/>
-          <w:sz w:val="19"/>
-          <w:szCs w:val="19"/>
-          <w:shd w:val="clear" w:color="auto" w:fill="FFFFFF"/>
-        </w:rPr>
-        <w:t>.php</w:t>
+        <w:t>processHome.php</w:t>
       </w:r>
       <w:proofErr w:type="spellEnd"/>
       <w:r>
@@ -1023,17 +952,7 @@
           <w:szCs w:val="19"/>
           <w:shd w:val="clear" w:color="auto" w:fill="FFFFFF"/>
         </w:rPr>
-        <w:t>viewAppointment</w:t>
-      </w:r>
-      <w:r>
-        <w:rPr>
-          <w:rFonts w:ascii="Arial" w:hAnsi="Arial" w:cs="Arial"/>
-          <w:color w:val="222222"/>
-          <w:sz w:val="19"/>
-          <w:szCs w:val="19"/>
-          <w:shd w:val="clear" w:color="auto" w:fill="FFFFFF"/>
-        </w:rPr>
-        <w:t>.php</w:t>
+        <w:t>viewAppointment.php</w:t>
       </w:r>
       <w:proofErr w:type="spellEnd"/>
     </w:p>
@@ -1072,17 +991,7 @@
           <w:szCs w:val="19"/>
           <w:shd w:val="clear" w:color="auto" w:fill="FFFFFF"/>
         </w:rPr>
-        <w:t>Added</w:t>
-      </w:r>
-      <w:r>
-        <w:rPr>
-          <w:rFonts w:ascii="Arial" w:hAnsi="Arial" w:cs="Arial"/>
-          <w:color w:val="222222"/>
-          <w:sz w:val="19"/>
-          <w:szCs w:val="19"/>
-          <w:shd w:val="clear" w:color="auto" w:fill="FFFFFF"/>
-        </w:rPr>
-        <w:t xml:space="preserve"> a preferred name field </w:t>
+        <w:t xml:space="preserve">Added a preferred name field </w:t>
       </w:r>
     </w:p>
     <w:p>
@@ -1142,27 +1051,7 @@
           <w:szCs w:val="19"/>
           <w:shd w:val="clear" w:color="auto" w:fill="FFFFFF"/>
         </w:rPr>
-        <w:t xml:space="preserve">’ option for </w:t>
-      </w:r>
-      <w:r>
-        <w:rPr>
-          <w:rFonts w:ascii="Arial" w:hAnsi="Arial" w:cs="Arial"/>
-          <w:color w:val="222222"/>
-          <w:sz w:val="19"/>
-          <w:szCs w:val="19"/>
-          <w:shd w:val="clear" w:color="auto" w:fill="FFFFFF"/>
-        </w:rPr>
-        <w:t>major to redirect students</w:t>
-      </w:r>
-      <w:r>
-        <w:rPr>
-          <w:rFonts w:ascii="Arial" w:hAnsi="Arial" w:cs="Arial"/>
-          <w:color w:val="222222"/>
-          <w:sz w:val="19"/>
-          <w:szCs w:val="19"/>
-          <w:shd w:val="clear" w:color="auto" w:fill="FFFFFF"/>
-        </w:rPr>
-        <w:t xml:space="preserve"> to a page urging them to go to the UMBC advising website.</w:t>
+        <w:t>’ option for major to redirect students to a page urging them to go to the UMBC advising website.</w:t>
       </w:r>
     </w:p>
     <w:p>
@@ -1200,37 +1089,7 @@
           <w:szCs w:val="19"/>
           <w:shd w:val="clear" w:color="auto" w:fill="FFFFFF"/>
         </w:rPr>
-        <w:t xml:space="preserve"> </w:t>
-      </w:r>
-      <w:r>
-        <w:rPr>
-          <w:rFonts w:ascii="Arial" w:hAnsi="Arial" w:cs="Arial"/>
-          <w:color w:val="222222"/>
-          <w:sz w:val="19"/>
-          <w:szCs w:val="19"/>
-          <w:shd w:val="clear" w:color="auto" w:fill="FFFFFF"/>
-        </w:rPr>
-        <w:t xml:space="preserve">Preventing a student from </w:t>
-      </w:r>
-      <w:r>
-        <w:rPr>
-          <w:rFonts w:ascii="Arial" w:hAnsi="Arial" w:cs="Arial"/>
-          <w:color w:val="222222"/>
-          <w:sz w:val="19"/>
-          <w:szCs w:val="19"/>
-          <w:shd w:val="clear" w:color="auto" w:fill="FFFFFF"/>
-        </w:rPr>
-        <w:t>cancel</w:t>
-      </w:r>
-      <w:r>
-        <w:rPr>
-          <w:rFonts w:ascii="Arial" w:hAnsi="Arial" w:cs="Arial"/>
-          <w:color w:val="222222"/>
-          <w:sz w:val="19"/>
-          <w:szCs w:val="19"/>
-          <w:shd w:val="clear" w:color="auto" w:fill="FFFFFF"/>
-        </w:rPr>
-        <w:t>ling</w:t>
+        <w:t xml:space="preserve"> Preventing a student from cancelling</w:t>
       </w:r>
       <w:r>
         <w:rPr>
@@ -1413,13 +1272,7 @@
         </w:numPr>
       </w:pPr>
       <w:r>
-        <w:t xml:space="preserve">Reason: </w:t>
-      </w:r>
-      <w:r>
-        <w:t>T</w:t>
-      </w:r>
-      <w:r>
-        <w:t>o more efficiently handle queries and be more in-line with the client’s requests</w:t>
+        <w:t>Reason: To more efficiently handle queries and be more in-line with the client’s requests</w:t>
       </w:r>
     </w:p>
     <w:p>
@@ -1431,10 +1284,7 @@
         </w:numPr>
       </w:pPr>
       <w:r>
-        <w:t>P</w:t>
-      </w:r>
-      <w:r>
-        <w:t>rintable tables for the meetings</w:t>
+        <w:t>Printable tables for the meetings</w:t>
       </w:r>
     </w:p>
     <w:p>
@@ -1458,13 +1308,7 @@
         </w:numPr>
       </w:pPr>
       <w:r>
-        <w:t>M</w:t>
-      </w:r>
-      <w:r>
-        <w:t>ultiple ways to mana</w:t>
-      </w:r>
-      <w:r>
-        <w:t>ge appointments</w:t>
+        <w:t>Multiple ways to manage appointments</w:t>
       </w:r>
     </w:p>
     <w:p>
@@ -1500,10 +1344,7 @@
         </w:numPr>
       </w:pPr>
       <w:r>
-        <w:t>Reason: Advisor Convenience</w:t>
-      </w:r>
-      <w:r>
-        <w:t xml:space="preserve">, </w:t>
+        <w:t xml:space="preserve">Reason: Advisor Convenience, </w:t>
       </w:r>
     </w:p>
     <w:p>
@@ -1600,7 +1441,19 @@
       </w:r>
       <w:proofErr w:type="spellEnd"/>
       <w:r>
-        <w:t xml:space="preserve"> Table: This table stores the unique appointment identifiers (</w:t>
+        <w:t xml:space="preserve"> Table: This table stores </w:t>
+      </w:r>
+      <w:r>
+        <w:t xml:space="preserve">specific information about all of the meetings, such as </w:t>
+      </w:r>
+      <w:r>
+        <w:t>the unique appointment identifiers</w:t>
+      </w:r>
+      <w:r>
+        <w:t>/primary key</w:t>
+      </w:r>
+      <w:r>
+        <w:t xml:space="preserve"> (</w:t>
       </w:r>
       <w:proofErr w:type="spellStart"/>
       <w:r>
@@ -1659,19 +1512,19 @@
       </w:r>
       <w:proofErr w:type="spellEnd"/>
       <w:r>
-        <w:t xml:space="preserve">), an indication of an </w:t>
+        <w:t>), an indication of an individual/group meeting (</w:t>
+      </w:r>
+      <w:proofErr w:type="spellStart"/>
+      <w:r>
+        <w:t>session_type</w:t>
+      </w:r>
+      <w:proofErr w:type="spellEnd"/>
+      <w:r>
+        <w:t xml:space="preserve">), the </w:t>
       </w:r>
       <w:r>
         <w:lastRenderedPageBreak/>
-        <w:t>individual/group meeting (</w:t>
-      </w:r>
-      <w:proofErr w:type="spellStart"/>
-      <w:r>
-        <w:t>session_type</w:t>
-      </w:r>
-      <w:proofErr w:type="spellEnd"/>
-      <w:r>
-        <w:t>), the number of students scheduled for the meeting (participants), and the maximum capacity students for the meeting (</w:t>
+        <w:t>number of students scheduled for the meeting (participants), and the maximum capacity students for the meeting (</w:t>
       </w:r>
       <w:proofErr w:type="spellStart"/>
       <w:r>
@@ -1680,6 +1533,33 @@
       <w:proofErr w:type="spellEnd"/>
       <w:r>
         <w:t>).</w:t>
+      </w:r>
+      <w:r>
+        <w:t xml:space="preserve"> We use </w:t>
+      </w:r>
+      <w:proofErr w:type="spellStart"/>
+      <w:r>
+        <w:t>m_id</w:t>
+      </w:r>
+      <w:proofErr w:type="spellEnd"/>
+      <w:r>
+        <w:t xml:space="preserve"> to link advisors and students to the same meetings. Sometimes, meetings last for longer than 30 minutes, so it made sense to add </w:t>
+      </w:r>
+      <w:proofErr w:type="spellStart"/>
+      <w:r>
+        <w:t>end_time</w:t>
+      </w:r>
+      <w:proofErr w:type="spellEnd"/>
+      <w:r>
+        <w:t xml:space="preserve">. The column </w:t>
+      </w:r>
+      <w:proofErr w:type="spellStart"/>
+      <w:r>
+        <w:t>num_students</w:t>
+      </w:r>
+      <w:proofErr w:type="spellEnd"/>
+      <w:r>
+        <w:t xml:space="preserve"> exists to ensure that there are not too many students in any given meeting. </w:t>
       </w:r>
     </w:p>
     <w:p>
@@ -1758,14 +1638,18 @@
     </w:p>
     <w:p>
       <w:proofErr w:type="spellStart"/>
-      <w:proofErr w:type="gramStart"/>
       <w:r>
         <w:t>advisor_info</w:t>
       </w:r>
       <w:proofErr w:type="spellEnd"/>
-      <w:proofErr w:type="gramEnd"/>
-      <w:r>
-        <w:t xml:space="preserve"> Table: This table stores a unique primary key corresponding to each advisor (id)</w:t>
+      <w:r>
+        <w:t xml:space="preserve"> Table: This table stores</w:t>
+      </w:r>
+      <w:r>
+        <w:t xml:space="preserve"> information pertaining to each advisor, such as</w:t>
+      </w:r>
+      <w:r>
+        <w:t xml:space="preserve"> a unique primary key corresponding to each advisor (id)</w:t>
       </w:r>
       <w:r>
         <w:t>, the advisor’s username (username), md5 sum of the advisor’s password (password), and the advisor’s first name (</w:t>
@@ -1785,6 +1669,9 @@
       <w:proofErr w:type="spellEnd"/>
       <w:r>
         <w:t>), email address (email), and office (office)</w:t>
+      </w:r>
+      <w:r>
+        <w:t>.</w:t>
       </w:r>
     </w:p>
     <w:p>
@@ -1860,7 +1747,6 @@
         <w:t xml:space="preserve"> to turn enable or disable the scheduling of new appointments. </w:t>
       </w:r>
     </w:p>
-    <w:p/>
     <w:p>
       <w:r>
         <w:rPr>
@@ -1920,10 +1806,13 @@
         <w:t xml:space="preserve"> Table: This table stores </w:t>
       </w:r>
       <w:r>
-        <w:t xml:space="preserve">a unique primary key corresponding to each </w:t>
-      </w:r>
-      <w:r>
-        <w:t>student (id), the students’ first names (</w:t>
+        <w:t>inform</w:t>
+      </w:r>
+      <w:r>
+        <w:t xml:space="preserve">ation pertaining to each student, such as </w:t>
+      </w:r>
+      <w:r>
+        <w:t>a unique primary key corresponding to each student (id), the students’ first names (</w:t>
       </w:r>
       <w:proofErr w:type="spellStart"/>
       <w:r>
@@ -1989,26 +1878,14 @@
       <w:r>
         <w:t xml:space="preserve"> </w:t>
       </w:r>
-    </w:p>
-    <w:p>
-      <w:pPr>
-        <w:rPr>
-          <w:b/>
-        </w:rPr>
-      </w:pPr>
       <w:r>
         <w:rPr>
           <w:b/>
         </w:rPr>
         <w:br w:type="page"/>
       </w:r>
-    </w:p>
-    <w:p>
-      <w:pPr>
-        <w:rPr>
-          <w:b/>
-        </w:rPr>
-      </w:pPr>
+      <w:bookmarkStart w:id="0" w:name="_GoBack"/>
+      <w:bookmarkEnd w:id="0"/>
       <w:r>
         <w:rPr>
           <w:b/>
@@ -4662,6 +4539,7 @@
   <w:style w:type="character" w:default="1" w:styleId="DefaultParagraphFont">
     <w:name w:val="Default Paragraph Font"/>
     <w:uiPriority w:val="1"/>
+    <w:semiHidden/>
     <w:unhideWhenUsed/>
   </w:style>
   <w:style w:type="table" w:default="1" w:styleId="TableNormal">

</xml_diff>